<commit_message>
Update Talk with Your Data Workshop.docx
</commit_message>
<xml_diff>
--- a/Talk with Your Data Workshop.docx
+++ b/Talk with Your Data Workshop.docx
@@ -12,6 +12,12 @@
       </w:r>
     </w:p>
     <w:p>
+      <w:pPr>
+        <w:rPr>
+          <w:b/>
+          <w:bCs/>
+        </w:rPr>
+      </w:pPr>
       <w:r>
         <w:rPr>
           <w:b/>
@@ -21,131 +27,106 @@
       </w:r>
     </w:p>
     <w:p>
-      <w:r>
-        <w:t xml:space="preserve">1.) </w:t>
-      </w:r>
-      <w:r>
-        <w:rPr>
-          <w:b/>
-          <w:bCs/>
-        </w:rPr>
-        <w:t>Install Conda</w:t>
+      <w:pPr>
+        <w:rPr>
+          <w:b/>
+          <w:bCs/>
+        </w:rPr>
+      </w:pPr>
+      <w:r>
+        <w:rPr>
+          <w:b/>
+          <w:bCs/>
+        </w:rPr>
+        <w:t>1.) Install Python</w:t>
       </w:r>
     </w:p>
     <w:p>
       <w:pPr>
         <w:numPr>
           <w:ilvl w:val="0"/>
-          <w:numId w:val="1"/>
+          <w:numId w:val="8"/>
         </w:numPr>
       </w:pPr>
       <w:r>
-        <w:t xml:space="preserve">Option 1: Miniconda (lightweight option) - </w:t>
-      </w:r>
-      <w:hyperlink r:id="rId5" w:history="1">
+        <w:t xml:space="preserve">Download and install Python (version 3.10 recommended) from the </w:t>
+      </w:r>
+      <w:hyperlink r:id="rId5" w:tgtFrame="_new" w:history="1">
         <w:r>
           <w:rPr>
             <w:rStyle w:val="Hyperlink"/>
           </w:rPr>
-          <w:t>Download Here</w:t>
+          <w:t>official Python web</w:t>
         </w:r>
-      </w:hyperlink>
-    </w:p>
-    <w:p>
-      <w:pPr>
-        <w:numPr>
-          <w:ilvl w:val="0"/>
-          <w:numId w:val="1"/>
-        </w:numPr>
-      </w:pPr>
-      <w:r>
-        <w:t xml:space="preserve">Option 2: Anaconda (includes more tools) - </w:t>
-      </w:r>
-      <w:hyperlink r:id="rId6" w:history="1">
         <w:r>
           <w:rPr>
             <w:rStyle w:val="Hyperlink"/>
           </w:rPr>
-          <w:t>Download Here</w:t>
+          <w:t>s</w:t>
         </w:r>
-      </w:hyperlink>
-    </w:p>
-    <w:p>
-      <w:pPr>
-        <w:numPr>
-          <w:ilvl w:val="0"/>
-          <w:numId w:val="1"/>
-        </w:numPr>
-      </w:pPr>
-      <w:r>
-        <w:t>Option 3: Alternatively, you can install Python directly, but this won’t have the dependencies preloaded.</w:t>
-      </w:r>
-    </w:p>
-    <w:p>
-      <w:r>
-        <w:rPr>
-          <w:noProof/>
-        </w:rPr>
-        <w:drawing>
-          <wp:inline distT="0" distB="0" distL="0" distR="0" wp14:anchorId="55D3AD2A" wp14:editId="34A711E1">
-            <wp:extent cx="4572000" cy="3429000"/>
-            <wp:effectExtent l="0" t="0" r="0" b="0"/>
-            <wp:docPr id="1720917094" name="Video 1" descr="CondaInstall">
-              <a:hlinkClick xmlns:a="http://schemas.openxmlformats.org/drawingml/2006/main" r:id="rId7"/>
-            </wp:docPr>
-            <wp:cNvGraphicFramePr>
-              <a:graphicFrameLocks xmlns:a="http://schemas.openxmlformats.org/drawingml/2006/main" noChangeAspect="1"/>
-            </wp:cNvGraphicFramePr>
-            <a:graphic xmlns:a="http://schemas.openxmlformats.org/drawingml/2006/main">
-              <a:graphicData uri="http://schemas.openxmlformats.org/drawingml/2006/picture">
-                <pic:pic xmlns:pic="http://schemas.openxmlformats.org/drawingml/2006/picture">
-                  <pic:nvPicPr>
-                    <pic:cNvPr id="1720917094" name="Video 1" descr="CondaInstall">
-                      <a:hlinkClick r:id="rId7"/>
-                    </pic:cNvPr>
-                    <pic:cNvPicPr/>
-                  </pic:nvPicPr>
-                  <pic:blipFill>
-                    <a:blip r:embed="rId8">
-                      <a:extLst>
-                        <a:ext uri="{28A0092B-C50C-407E-A947-70E740481C1C}">
-                          <a14:useLocalDpi xmlns:a14="http://schemas.microsoft.com/office/drawing/2010/main" val="0"/>
-                        </a:ext>
-                        <a:ext uri="{C809E66F-F1BF-436E-b5F7-EEA9579F0CBA}">
-                          <wp15:webVideoPr xmlns:wp15="http://schemas.microsoft.com/office/word/2012/wordprocessingDrawing" embeddedHtml="&lt;iframe width=&quot;200&quot; height=&quot;113&quot; src=&quot;https://www.youtube.com/embed/wwKAFw2Dwz0?feature=oembed&quot; frameborder=&quot;0&quot; allow=&quot;accelerometer; autoplay; clipboard-write; encrypted-media; gyroscope; picture-in-picture; web-share&quot; referrerpolicy=&quot;strict-origin-when-cross-origin&quot; allowfullscreen=&quot;&quot; title=&quot;CondaInstall&quot; sandbox=&quot;allow-scripts allow-same-origin allow-popups&quot;&gt;&lt;/iframe&gt;" h="113" w="200"/>
-                        </a:ext>
-                      </a:extLst>
-                    </a:blip>
-                    <a:stretch>
-                      <a:fillRect/>
-                    </a:stretch>
-                  </pic:blipFill>
-                  <pic:spPr>
-                    <a:xfrm>
-                      <a:off x="0" y="0"/>
-                      <a:ext cx="4572000" cy="3429000"/>
-                    </a:xfrm>
-                    <a:prstGeom prst="rect">
-                      <a:avLst/>
-                    </a:prstGeom>
-                  </pic:spPr>
-                </pic:pic>
-              </a:graphicData>
-            </a:graphic>
-          </wp:inline>
-        </w:drawing>
-      </w:r>
-    </w:p>
-    <w:p>
-      <w:pPr>
-        <w:pStyle w:val="ListParagraph"/>
-      </w:pPr>
-      <w:hyperlink r:id="rId9" w:history="1">
         <w:r>
           <w:rPr>
             <w:rStyle w:val="Hyperlink"/>
           </w:rPr>
-          <w:t>https://www.youtube.com/watch?v=wwKAFw2Dwz0</w:t>
+          <w:t>ite</w:t>
+        </w:r>
+      </w:hyperlink>
+      <w:r>
+        <w:t>.</w:t>
+      </w:r>
+    </w:p>
+    <w:p>
+      <w:pPr>
+        <w:numPr>
+          <w:ilvl w:val="0"/>
+          <w:numId w:val="8"/>
+        </w:numPr>
+      </w:pPr>
+      <w:r>
+        <w:t xml:space="preserve">Make sure to check the box </w:t>
+      </w:r>
+      <w:r>
+        <w:rPr>
+          <w:b/>
+          <w:bCs/>
+        </w:rPr>
+        <w:t>"Add Python to PATH"</w:t>
+      </w:r>
+      <w:r>
+        <w:t xml:space="preserve"> during installation.</w:t>
+      </w:r>
+    </w:p>
+    <w:p>
+      <w:r>
+        <w:t>Alternatively, you can use a package manager like Homebrew (brew install python) on macOS.</w:t>
+      </w:r>
+    </w:p>
+    <w:p>
+      <w:r>
+        <w:rPr>
+          <w:rFonts w:ascii="Segoe UI Emoji" w:hAnsi="Segoe UI Emoji" w:cs="Segoe UI Emoji"/>
+        </w:rPr>
+        <w:t>📺</w:t>
+      </w:r>
+      <w:r>
+        <w:t xml:space="preserve"> </w:t>
+      </w:r>
+      <w:r>
+        <w:rPr>
+          <w:b/>
+          <w:bCs/>
+        </w:rPr>
+        <w:t>Video Guide:</w:t>
+      </w:r>
+      <w:r>
+        <w:t xml:space="preserve"> </w:t>
+      </w:r>
+      <w:hyperlink r:id="rId6" w:tgtFrame="_new" w:history="1">
+        <w:r>
+          <w:rPr>
+            <w:rStyle w:val="Hyperlink"/>
+          </w:rPr>
+          <w:t>Installing Python on Windows</w:t>
         </w:r>
       </w:hyperlink>
     </w:p>
@@ -171,7 +152,7 @@
       <w:r>
         <w:t xml:space="preserve">Download and install Cursor from </w:t>
       </w:r>
-      <w:hyperlink r:id="rId10" w:history="1">
+      <w:hyperlink r:id="rId7" w:history="1">
         <w:r>
           <w:rPr>
             <w:rStyle w:val="Hyperlink"/>
@@ -196,13 +177,12 @@
         <w:rPr>
           <w:noProof/>
         </w:rPr>
-        <w:lastRenderedPageBreak/>
         <w:drawing>
           <wp:inline distT="0" distB="0" distL="0" distR="0" wp14:anchorId="639E11F5" wp14:editId="4223E242">
             <wp:extent cx="4572000" cy="3429000"/>
             <wp:effectExtent l="0" t="0" r="0" b="0"/>
             <wp:docPr id="871303069" name="Video 2" descr="CursorInstall">
-              <a:hlinkClick xmlns:a="http://schemas.openxmlformats.org/drawingml/2006/main" r:id="rId11"/>
+              <a:hlinkClick xmlns:a="http://schemas.openxmlformats.org/drawingml/2006/main" r:id="rId8"/>
             </wp:docPr>
             <wp:cNvGraphicFramePr>
               <a:graphicFrameLocks xmlns:a="http://schemas.openxmlformats.org/drawingml/2006/main" noChangeAspect="1"/>
@@ -212,12 +192,12 @@
                 <pic:pic xmlns:pic="http://schemas.openxmlformats.org/drawingml/2006/picture">
                   <pic:nvPicPr>
                     <pic:cNvPr id="871303069" name="Video 2" descr="CursorInstall">
-                      <a:hlinkClick r:id="rId11"/>
+                      <a:hlinkClick r:id="rId8"/>
                     </pic:cNvPr>
                     <pic:cNvPicPr/>
                   </pic:nvPicPr>
                   <pic:blipFill>
-                    <a:blip r:embed="rId12">
+                    <a:blip r:embed="rId9">
                       <a:extLst>
                         <a:ext uri="{28A0092B-C50C-407E-A947-70E740481C1C}">
                           <a14:useLocalDpi xmlns:a14="http://schemas.microsoft.com/office/drawing/2010/main" val="0"/>
@@ -251,7 +231,7 @@
       <w:pPr>
         <w:pStyle w:val="ListParagraph"/>
       </w:pPr>
-      <w:hyperlink r:id="rId13" w:history="1">
+      <w:hyperlink r:id="rId10" w:history="1">
         <w:r>
           <w:rPr>
             <w:rStyle w:val="Hyperlink"/>
@@ -264,621 +244,525 @@
       </w:r>
     </w:p>
     <w:p>
-      <w:r>
-        <w:t xml:space="preserve">3.) </w:t>
-      </w:r>
-      <w:r>
-        <w:rPr>
-          <w:b/>
-          <w:bCs/>
-        </w:rPr>
-        <w:t>Download the GitHub files, unzip, and set up the Conda environment</w:t>
+      <w:pPr>
+        <w:rPr>
+          <w:b/>
+          <w:bCs/>
+        </w:rPr>
+      </w:pPr>
+      <w:r>
+        <w:rPr>
+          <w:b/>
+          <w:bCs/>
+        </w:rPr>
+        <w:t>3.) Download the GitHub files, unzip, and set up the virtual environment</w:t>
       </w:r>
     </w:p>
     <w:p>
       <w:pPr>
         <w:numPr>
           <w:ilvl w:val="0"/>
-          <w:numId w:val="3"/>
+          <w:numId w:val="9"/>
         </w:numPr>
       </w:pPr>
       <w:r>
-        <w:t xml:space="preserve">Download the necessary files from </w:t>
-      </w:r>
-      <w:hyperlink r:id="rId14" w:history="1">
+        <w:rPr>
+          <w:b/>
+          <w:bCs/>
+        </w:rPr>
+        <w:t>Download the necessary files from GitHub:</w:t>
+      </w:r>
+      <w:r>
+        <w:t xml:space="preserve"> </w:t>
+      </w:r>
+      <w:hyperlink r:id="rId11" w:tgtFrame="_new" w:history="1">
         <w:r>
           <w:rPr>
             <w:rStyle w:val="Hyperlink"/>
           </w:rPr>
-          <w:t>GitHub</w:t>
+          <w:t>Download H</w:t>
         </w:r>
-      </w:hyperlink>
-    </w:p>
-    <w:p>
-      <w:pPr>
-        <w:ind w:left="720"/>
-      </w:pPr>
-      <w:hyperlink r:id="rId15" w:history="1">
         <w:r>
           <w:rPr>
             <w:rStyle w:val="Hyperlink"/>
           </w:rPr>
-          <w:t>https://bit.ly/4ibI6X7</w:t>
+          <w:t>e</w:t>
         </w:r>
-      </w:hyperlink>
-      <w:r>
-        <w:t xml:space="preserve"> </w:t>
-      </w:r>
-    </w:p>
-    <w:p>
-      <w:pPr>
-        <w:numPr>
-          <w:ilvl w:val="0"/>
-          <w:numId w:val="3"/>
-        </w:numPr>
-      </w:pPr>
-      <w:r>
-        <w:t>Steps: a.) Download the zip file b.) Extract the zip file c.) Open Anaconda Prompt d.) In the Conda prompt, navigate to the directory with the GitHub files:</w:t>
-      </w:r>
-    </w:p>
-    <w:p>
-      <w:pPr>
-        <w:pStyle w:val="ListParagraph"/>
-        <w:numPr>
-          <w:ilvl w:val="0"/>
-          <w:numId w:val="3"/>
-        </w:numPr>
-      </w:pPr>
-      <w:r>
-        <w:t>In a conda prompt type (update to the directory with the Github files):</w:t>
-      </w:r>
-    </w:p>
-    <w:p>
-      <w:pPr>
-        <w:pStyle w:val="NormalWeb"/>
-        <w:pBdr>
-          <w:top w:val="single" w:sz="6" w:space="2" w:color="888888"/>
-          <w:left w:val="single" w:sz="6" w:space="2" w:color="888888"/>
-          <w:bottom w:val="single" w:sz="6" w:space="2" w:color="888888"/>
-          <w:right w:val="single" w:sz="6" w:space="2" w:color="888888"/>
-        </w:pBdr>
-        <w:tabs>
-          <w:tab w:val="left" w:pos="916"/>
-          <w:tab w:val="left" w:pos="1832"/>
-          <w:tab w:val="left" w:pos="2748"/>
-          <w:tab w:val="left" w:pos="3664"/>
-          <w:tab w:val="left" w:pos="4580"/>
-          <w:tab w:val="left" w:pos="5496"/>
-          <w:tab w:val="left" w:pos="6412"/>
-          <w:tab w:val="left" w:pos="7328"/>
-          <w:tab w:val="left" w:pos="8244"/>
-          <w:tab w:val="left" w:pos="9160"/>
-          <w:tab w:val="left" w:pos="10076"/>
-          <w:tab w:val="left" w:pos="10992"/>
-          <w:tab w:val="left" w:pos="11908"/>
-          <w:tab w:val="left" w:pos="12824"/>
-          <w:tab w:val="left" w:pos="13740"/>
-          <w:tab w:val="left" w:pos="14656"/>
-        </w:tabs>
-        <w:spacing w:before="0" w:beforeAutospacing="0" w:after="0" w:afterAutospacing="0"/>
-        <w:ind w:left="720"/>
-        <w:rPr>
-          <w:rFonts w:ascii="Consolas" w:hAnsi="Consolas" w:cs="Courier New"/>
-          <w:color w:val="000000"/>
-        </w:rPr>
-      </w:pPr>
-      <w:r>
-        <w:rPr>
-          <w:rFonts w:ascii="Consolas" w:hAnsi="Consolas" w:cs="Courier New"/>
-          <w:color w:val="000000"/>
-        </w:rPr>
-        <w:t>cd &lt;</w:t>
-      </w:r>
-      <w:r>
-        <w:rPr>
-          <w:rFonts w:ascii="Consolas" w:hAnsi="Consolas" w:cs="Courier New"/>
-          <w:i/>
-          <w:iCs/>
-          <w:color w:val="000000"/>
-        </w:rPr>
-        <w:t>directory with files</w:t>
-      </w:r>
-      <w:r>
-        <w:rPr>
-          <w:rFonts w:ascii="Consolas" w:hAnsi="Consolas" w:cs="Courier New"/>
-          <w:color w:val="000000"/>
-        </w:rPr>
-        <w:t>&gt;</w:t>
-      </w:r>
-    </w:p>
-    <w:p>
-      <w:pPr>
-        <w:pStyle w:val="NormalWeb"/>
-        <w:pBdr>
-          <w:top w:val="single" w:sz="6" w:space="2" w:color="888888"/>
-          <w:left w:val="single" w:sz="6" w:space="2" w:color="888888"/>
-          <w:bottom w:val="single" w:sz="6" w:space="2" w:color="888888"/>
-          <w:right w:val="single" w:sz="6" w:space="2" w:color="888888"/>
-        </w:pBdr>
-        <w:tabs>
-          <w:tab w:val="left" w:pos="916"/>
-          <w:tab w:val="left" w:pos="1832"/>
-          <w:tab w:val="left" w:pos="2748"/>
-          <w:tab w:val="left" w:pos="3664"/>
-          <w:tab w:val="left" w:pos="4580"/>
-          <w:tab w:val="left" w:pos="5496"/>
-          <w:tab w:val="left" w:pos="6412"/>
-          <w:tab w:val="left" w:pos="7328"/>
-          <w:tab w:val="left" w:pos="8244"/>
-          <w:tab w:val="left" w:pos="9160"/>
-          <w:tab w:val="left" w:pos="10076"/>
-          <w:tab w:val="left" w:pos="10992"/>
-          <w:tab w:val="left" w:pos="11908"/>
-          <w:tab w:val="left" w:pos="12824"/>
-          <w:tab w:val="left" w:pos="13740"/>
-          <w:tab w:val="left" w:pos="14656"/>
-        </w:tabs>
-        <w:spacing w:before="0" w:beforeAutospacing="0" w:after="0" w:afterAutospacing="0"/>
-        <w:ind w:left="720"/>
-        <w:rPr>
-          <w:rFonts w:ascii="Consolas" w:hAnsi="Consolas" w:cs="Courier New"/>
-          <w:color w:val="000000"/>
-        </w:rPr>
-      </w:pPr>
-      <w:r>
-        <w:rPr>
-          <w:rFonts w:ascii="Consolas" w:hAnsi="Consolas" w:cs="Courier New"/>
-          <w:color w:val="000000"/>
-        </w:rPr>
-        <w:t>conda env create -f environment.yml</w:t>
-      </w:r>
-    </w:p>
-    <w:p>
-      <w:pPr>
-        <w:pStyle w:val="NormalWeb"/>
-        <w:pBdr>
-          <w:top w:val="single" w:sz="6" w:space="2" w:color="888888"/>
-          <w:left w:val="single" w:sz="6" w:space="2" w:color="888888"/>
-          <w:bottom w:val="single" w:sz="6" w:space="2" w:color="888888"/>
-          <w:right w:val="single" w:sz="6" w:space="2" w:color="888888"/>
-        </w:pBdr>
-        <w:tabs>
-          <w:tab w:val="left" w:pos="916"/>
-          <w:tab w:val="left" w:pos="1832"/>
-          <w:tab w:val="left" w:pos="2748"/>
-          <w:tab w:val="left" w:pos="3664"/>
-          <w:tab w:val="left" w:pos="4580"/>
-          <w:tab w:val="left" w:pos="5496"/>
-          <w:tab w:val="left" w:pos="6412"/>
-          <w:tab w:val="left" w:pos="7328"/>
-          <w:tab w:val="left" w:pos="8244"/>
-          <w:tab w:val="left" w:pos="9160"/>
-          <w:tab w:val="left" w:pos="10076"/>
-          <w:tab w:val="left" w:pos="10992"/>
-          <w:tab w:val="left" w:pos="11908"/>
-          <w:tab w:val="left" w:pos="12824"/>
-          <w:tab w:val="left" w:pos="13740"/>
-          <w:tab w:val="left" w:pos="14656"/>
-        </w:tabs>
-        <w:spacing w:before="0" w:beforeAutospacing="0" w:after="0" w:afterAutospacing="0"/>
-        <w:ind w:left="720"/>
-      </w:pPr>
-      <w:r>
-        <w:rPr>
-          <w:rFonts w:ascii="Consolas" w:hAnsi="Consolas" w:cs="Courier New"/>
-          <w:color w:val="000000"/>
-        </w:rPr>
-        <w:t>conda activate workshop_env</w:t>
-      </w:r>
-    </w:p>
-    <w:p>
-      <w:pPr>
-        <w:pStyle w:val="ListParagraph"/>
-        <w:rPr>
-          <w:noProof/>
-        </w:rPr>
-      </w:pPr>
-    </w:p>
-    <w:p>
-      <w:pPr>
-        <w:pStyle w:val="ListParagraph"/>
-        <w:numPr>
-          <w:ilvl w:val="0"/>
-          <w:numId w:val="3"/>
-        </w:numPr>
-        <w:rPr>
-          <w:noProof/>
-        </w:rPr>
-      </w:pPr>
-      <w:r>
-        <w:rPr>
-          <w:noProof/>
-        </w:rPr>
-        <w:t>In the same conda prompt, r</w:t>
-      </w:r>
-      <w:r>
-        <w:rPr>
-          <w:noProof/>
-        </w:rPr>
-        <w:t>un the Python file that will install the LLM for this project:</w:t>
-      </w:r>
-    </w:p>
-    <w:p>
-      <w:pPr>
-        <w:pStyle w:val="NormalWeb"/>
-        <w:pBdr>
-          <w:top w:val="single" w:sz="6" w:space="2" w:color="888888"/>
-          <w:left w:val="single" w:sz="6" w:space="2" w:color="888888"/>
-          <w:bottom w:val="single" w:sz="6" w:space="2" w:color="888888"/>
-          <w:right w:val="single" w:sz="6" w:space="2" w:color="888888"/>
-        </w:pBdr>
-        <w:tabs>
-          <w:tab w:val="left" w:pos="916"/>
-          <w:tab w:val="left" w:pos="1832"/>
-          <w:tab w:val="left" w:pos="2748"/>
-          <w:tab w:val="left" w:pos="3664"/>
-          <w:tab w:val="left" w:pos="4580"/>
-          <w:tab w:val="left" w:pos="5496"/>
-          <w:tab w:val="left" w:pos="6412"/>
-          <w:tab w:val="left" w:pos="7328"/>
-          <w:tab w:val="left" w:pos="8244"/>
-          <w:tab w:val="left" w:pos="9160"/>
-          <w:tab w:val="left" w:pos="10076"/>
-          <w:tab w:val="left" w:pos="10992"/>
-          <w:tab w:val="left" w:pos="11908"/>
-          <w:tab w:val="left" w:pos="12824"/>
-          <w:tab w:val="left" w:pos="13740"/>
-          <w:tab w:val="left" w:pos="14656"/>
-        </w:tabs>
-        <w:spacing w:before="0" w:beforeAutospacing="0" w:after="0" w:afterAutospacing="0"/>
-        <w:ind w:left="720"/>
-        <w:rPr>
-          <w:rFonts w:ascii="Consolas" w:hAnsi="Consolas" w:cs="Courier New"/>
-          <w:color w:val="000000"/>
-        </w:rPr>
-      </w:pPr>
-      <w:r>
-        <w:rPr>
-          <w:rFonts w:ascii="Consolas" w:hAnsi="Consolas" w:cs="Courier New"/>
-          <w:color w:val="000000"/>
-        </w:rPr>
-        <w:t>python LLM.py</w:t>
-      </w:r>
-    </w:p>
-    <w:p>
-      <w:pPr>
-        <w:pStyle w:val="NormalWeb"/>
-        <w:pBdr>
-          <w:top w:val="single" w:sz="6" w:space="2" w:color="888888"/>
-          <w:left w:val="single" w:sz="6" w:space="2" w:color="888888"/>
-          <w:bottom w:val="single" w:sz="6" w:space="2" w:color="888888"/>
-          <w:right w:val="single" w:sz="6" w:space="2" w:color="888888"/>
-        </w:pBdr>
-        <w:tabs>
-          <w:tab w:val="left" w:pos="916"/>
-          <w:tab w:val="left" w:pos="1832"/>
-          <w:tab w:val="left" w:pos="2748"/>
-          <w:tab w:val="left" w:pos="3664"/>
-          <w:tab w:val="left" w:pos="4580"/>
-          <w:tab w:val="left" w:pos="5496"/>
-          <w:tab w:val="left" w:pos="6412"/>
-          <w:tab w:val="left" w:pos="7328"/>
-          <w:tab w:val="left" w:pos="8244"/>
-          <w:tab w:val="left" w:pos="9160"/>
-          <w:tab w:val="left" w:pos="10076"/>
-          <w:tab w:val="left" w:pos="10992"/>
-          <w:tab w:val="left" w:pos="11908"/>
-          <w:tab w:val="left" w:pos="12824"/>
-          <w:tab w:val="left" w:pos="13740"/>
-          <w:tab w:val="left" w:pos="14656"/>
-        </w:tabs>
-        <w:spacing w:before="0" w:beforeAutospacing="0" w:after="0" w:afterAutospacing="0"/>
-        <w:ind w:left="720"/>
-        <w:rPr>
-          <w:rFonts w:ascii="Consolas" w:hAnsi="Consolas" w:cs="Courier New"/>
-          <w:color w:val="000000"/>
-        </w:rPr>
-      </w:pPr>
-      <w:r>
-        <w:rPr>
-          <w:rFonts w:ascii="Consolas" w:hAnsi="Consolas" w:cs="Courier New"/>
-          <w:color w:val="000000"/>
-        </w:rPr>
-        <w:t>python -c "import sqlite3; print(sqlite3.sqlite_version)"</w:t>
-      </w:r>
-    </w:p>
-    <w:p>
-      <w:pPr>
-        <w:pStyle w:val="NormalWeb"/>
-        <w:pBdr>
-          <w:top w:val="single" w:sz="6" w:space="2" w:color="888888"/>
-          <w:left w:val="single" w:sz="6" w:space="2" w:color="888888"/>
-          <w:bottom w:val="single" w:sz="6" w:space="2" w:color="888888"/>
-          <w:right w:val="single" w:sz="6" w:space="2" w:color="888888"/>
-        </w:pBdr>
-        <w:tabs>
-          <w:tab w:val="left" w:pos="916"/>
-          <w:tab w:val="left" w:pos="1832"/>
-          <w:tab w:val="left" w:pos="2748"/>
-          <w:tab w:val="left" w:pos="3664"/>
-          <w:tab w:val="left" w:pos="4580"/>
-          <w:tab w:val="left" w:pos="5496"/>
-          <w:tab w:val="left" w:pos="6412"/>
-          <w:tab w:val="left" w:pos="7328"/>
-          <w:tab w:val="left" w:pos="8244"/>
-          <w:tab w:val="left" w:pos="9160"/>
-          <w:tab w:val="left" w:pos="10076"/>
-          <w:tab w:val="left" w:pos="10992"/>
-          <w:tab w:val="left" w:pos="11908"/>
-          <w:tab w:val="left" w:pos="12824"/>
-          <w:tab w:val="left" w:pos="13740"/>
-          <w:tab w:val="left" w:pos="14656"/>
-        </w:tabs>
-        <w:spacing w:before="0" w:beforeAutospacing="0" w:after="0" w:afterAutospacing="0"/>
-        <w:ind w:left="720"/>
-        <w:rPr>
-          <w:rFonts w:ascii="Consolas" w:hAnsi="Consolas" w:cs="Courier New"/>
-          <w:color w:val="000000"/>
-        </w:rPr>
-      </w:pPr>
-      <w:r>
-        <w:rPr>
-          <w:rFonts w:ascii="Consolas" w:hAnsi="Consolas" w:cs="Courier New"/>
-          <w:color w:val="000000"/>
-        </w:rPr>
-        <w:t>python -c "import huggingface_hub; print('Hugging Face Hub works!')"</w:t>
-      </w:r>
-    </w:p>
-    <w:p>
-      <w:pPr>
-        <w:pStyle w:val="ListParagraph"/>
-        <w:rPr>
-          <w:noProof/>
-        </w:rPr>
-      </w:pPr>
-    </w:p>
-    <w:p>
-      <w:pPr>
-        <w:pStyle w:val="ListParagraph"/>
-      </w:pPr>
-      <w:r>
-        <w:rPr>
-          <w:noProof/>
-        </w:rPr>
-        <w:lastRenderedPageBreak/>
-        <w:drawing>
-          <wp:inline distT="0" distB="0" distL="0" distR="0" wp14:anchorId="4EB4137E" wp14:editId="6D5CAB9A">
-            <wp:extent cx="4572000" cy="3429000"/>
-            <wp:effectExtent l="0" t="0" r="0" b="0"/>
-            <wp:docPr id="1611379077" name="Video 3" descr="GithubandCondaSetup">
-              <a:hlinkClick xmlns:a="http://schemas.openxmlformats.org/drawingml/2006/main" r:id="rId16"/>
-            </wp:docPr>
-            <wp:cNvGraphicFramePr>
-              <a:graphicFrameLocks xmlns:a="http://schemas.openxmlformats.org/drawingml/2006/main" noChangeAspect="1"/>
-            </wp:cNvGraphicFramePr>
-            <a:graphic xmlns:a="http://schemas.openxmlformats.org/drawingml/2006/main">
-              <a:graphicData uri="http://schemas.openxmlformats.org/drawingml/2006/picture">
-                <pic:pic xmlns:pic="http://schemas.openxmlformats.org/drawingml/2006/picture">
-                  <pic:nvPicPr>
-                    <pic:cNvPr id="1611379077" name="Video 3" descr="GithubandCondaSetup">
-                      <a:hlinkClick r:id="rId16"/>
-                    </pic:cNvPr>
-                    <pic:cNvPicPr/>
-                  </pic:nvPicPr>
-                  <pic:blipFill>
-                    <a:blip r:embed="rId17">
-                      <a:extLst>
-                        <a:ext uri="{28A0092B-C50C-407E-A947-70E740481C1C}">
-                          <a14:useLocalDpi xmlns:a14="http://schemas.microsoft.com/office/drawing/2010/main" val="0"/>
-                        </a:ext>
-                        <a:ext uri="{C809E66F-F1BF-436E-b5F7-EEA9579F0CBA}">
-                          <wp15:webVideoPr xmlns:wp15="http://schemas.microsoft.com/office/word/2012/wordprocessingDrawing" embeddedHtml="&lt;iframe width=&quot;200&quot; height=&quot;113&quot; src=&quot;https://www.youtube.com/embed/Fv_tDvJuJpk?feature=oembed&quot; frameborder=&quot;0&quot; allow=&quot;accelerometer; autoplay; clipboard-write; encrypted-media; gyroscope; picture-in-picture; web-share&quot; referrerpolicy=&quot;strict-origin-when-cross-origin&quot; allowfullscreen=&quot;&quot; title=&quot;GithubandCondaSetup&quot; sandbox=&quot;allow-scripts allow-same-origin allow-popups&quot;&gt;&lt;/iframe&gt;" h="113" w="200"/>
-                        </a:ext>
-                      </a:extLst>
-                    </a:blip>
-                    <a:stretch>
-                      <a:fillRect/>
-                    </a:stretch>
-                  </pic:blipFill>
-                  <pic:spPr>
-                    <a:xfrm>
-                      <a:off x="0" y="0"/>
-                      <a:ext cx="4572000" cy="3429000"/>
-                    </a:xfrm>
-                    <a:prstGeom prst="rect">
-                      <a:avLst/>
-                    </a:prstGeom>
-                  </pic:spPr>
-                </pic:pic>
-              </a:graphicData>
-            </a:graphic>
-          </wp:inline>
-        </w:drawing>
-      </w:r>
-      <w:hyperlink r:id="rId18" w:history="1">
         <w:r>
           <w:rPr>
             <w:rStyle w:val="Hyperlink"/>
           </w:rPr>
-          <w:t>https://www.youtube.com/watch?v=Fv_tDvJuJpk</w:t>
+          <w:t>re</w:t>
         </w:r>
       </w:hyperlink>
-      <w:r>
-        <w:t xml:space="preserve"> </w:t>
-      </w:r>
-    </w:p>
-    <w:p>
-      <w:r>
-        <w:t xml:space="preserve">4.) </w:t>
-      </w:r>
-      <w:r>
-        <w:rPr>
-          <w:b/>
-          <w:bCs/>
-        </w:rPr>
-        <w:t>Set up Cursor with Conda by testing a prompt</w:t>
-      </w:r>
     </w:p>
     <w:p>
       <w:pPr>
         <w:numPr>
           <w:ilvl w:val="0"/>
-          <w:numId w:val="4"/>
+          <w:numId w:val="9"/>
         </w:numPr>
       </w:pPr>
       <w:r>
-        <w:t>Open Cursor and log in.</w:t>
+        <w:rPr>
+          <w:b/>
+          <w:bCs/>
+        </w:rPr>
+        <w:lastRenderedPageBreak/>
+        <w:t>Extract the zip file.</w:t>
       </w:r>
     </w:p>
     <w:p>
       <w:pPr>
         <w:numPr>
           <w:ilvl w:val="0"/>
-          <w:numId w:val="4"/>
+          <w:numId w:val="9"/>
         </w:numPr>
       </w:pPr>
       <w:r>
-        <w:t xml:space="preserve">Navigate to the folder containing the </w:t>
-      </w:r>
-      <w:r>
-        <w:t>downloaded</w:t>
-      </w:r>
-      <w:r>
-        <w:t xml:space="preserve"> file</w:t>
-      </w:r>
-      <w:r>
-        <w:t>s.</w:t>
+        <w:rPr>
+          <w:b/>
+          <w:bCs/>
+        </w:rPr>
+        <w:t>Open a terminal or command prompt.</w:t>
       </w:r>
     </w:p>
     <w:p>
       <w:pPr>
         <w:numPr>
           <w:ilvl w:val="0"/>
-          <w:numId w:val="4"/>
+          <w:numId w:val="9"/>
         </w:numPr>
       </w:pPr>
       <w:r>
-        <w:t xml:space="preserve">Open the chat using </w:t>
-      </w:r>
-      <w:r>
-        <w:rPr>
-          <w:b/>
-          <w:bCs/>
-        </w:rPr>
-        <w:t>Ctrl + L</w:t>
-      </w:r>
-      <w:r>
-        <w:t xml:space="preserve"> and enter the following prompt:</w:t>
-      </w:r>
-    </w:p>
-    <w:p>
-      <w:pPr>
-        <w:ind w:left="360"/>
-      </w:pPr>
-      <w:r>
-        <w:t>C</w:t>
-      </w:r>
-      <w:r>
-        <w:t>reate an app.py file</w:t>
-      </w:r>
-      <w:r>
-        <w:t xml:space="preserve"> that says “Hello World.”</w:t>
+        <w:rPr>
+          <w:b/>
+          <w:bCs/>
+        </w:rPr>
+        <w:t>Navigate to the directory where the GitHub files are located</w:t>
+      </w:r>
+      <w:r>
+        <w:t xml:space="preserve"> by running:</w:t>
+      </w:r>
+    </w:p>
+    <w:p>
+      <w:r>
+        <w:t>cd &lt;directory-with-files&gt;</w:t>
       </w:r>
     </w:p>
     <w:p>
       <w:pPr>
         <w:numPr>
           <w:ilvl w:val="0"/>
-          <w:numId w:val="4"/>
+          <w:numId w:val="9"/>
         </w:numPr>
       </w:pPr>
       <w:r>
-        <w:t xml:space="preserve">After the code is generated, scroll to the code section and press the </w:t>
-      </w:r>
-      <w:r>
-        <w:rPr>
-          <w:b/>
-          <w:bCs/>
-        </w:rPr>
-        <w:t>Apply</w:t>
-      </w:r>
-      <w:r>
-        <w:t xml:space="preserve"> button. </w:t>
-      </w:r>
+        <w:rPr>
+          <w:b/>
+          <w:bCs/>
+        </w:rPr>
+        <w:t>Create a virtual environment:</w:t>
+      </w:r>
+    </w:p>
+    <w:p>
+      <w:r>
+        <w:t xml:space="preserve">python -m </w:t>
+      </w:r>
+      <w:proofErr w:type="spellStart"/>
+      <w:r>
+        <w:t>venv</w:t>
+      </w:r>
+      <w:proofErr w:type="spellEnd"/>
+      <w:r>
+        <w:t xml:space="preserve"> </w:t>
+      </w:r>
+      <w:proofErr w:type="spellStart"/>
+      <w:r>
+        <w:t>workshop_env</w:t>
+      </w:r>
+      <w:proofErr w:type="spellEnd"/>
     </w:p>
     <w:p>
       <w:pPr>
         <w:numPr>
           <w:ilvl w:val="0"/>
-          <w:numId w:val="4"/>
+          <w:numId w:val="9"/>
         </w:numPr>
       </w:pPr>
       <w:r>
-        <w:t>Click the play button in the upper right corner.</w:t>
+        <w:rPr>
+          <w:b/>
+          <w:bCs/>
+        </w:rPr>
+        <w:t>Activate the virtual environment:</w:t>
+      </w:r>
+    </w:p>
+    <w:p>
+      <w:pPr>
+        <w:numPr>
+          <w:ilvl w:val="1"/>
+          <w:numId w:val="9"/>
+        </w:numPr>
+      </w:pPr>
+      <w:r>
+        <w:rPr>
+          <w:b/>
+          <w:bCs/>
+        </w:rPr>
+        <w:t>Windows (Command Prompt / PowerShell):</w:t>
+      </w:r>
+      <w:r>
+        <w:t xml:space="preserve"> </w:t>
+      </w:r>
+    </w:p>
+    <w:p>
+      <w:proofErr w:type="spellStart"/>
+      <w:r>
+        <w:t>workshop_env</w:t>
+      </w:r>
+      <w:proofErr w:type="spellEnd"/>
+      <w:r>
+        <w:t>\Scripts\activate</w:t>
+      </w:r>
+    </w:p>
+    <w:p>
+      <w:pPr>
+        <w:numPr>
+          <w:ilvl w:val="1"/>
+          <w:numId w:val="9"/>
+        </w:numPr>
+      </w:pPr>
+      <w:r>
+        <w:rPr>
+          <w:b/>
+          <w:bCs/>
+        </w:rPr>
+        <w:t>Mac/Linux:</w:t>
+      </w:r>
+      <w:r>
+        <w:t xml:space="preserve"> </w:t>
+      </w:r>
+    </w:p>
+    <w:p>
+      <w:r>
+        <w:t xml:space="preserve">source </w:t>
+      </w:r>
+      <w:proofErr w:type="spellStart"/>
+      <w:r>
+        <w:t>workshop_env</w:t>
+      </w:r>
+      <w:proofErr w:type="spellEnd"/>
+      <w:r>
+        <w:t>/bin/activate</w:t>
       </w:r>
     </w:p>
     <w:p>
       <w:pPr>
         <w:numPr>
           <w:ilvl w:val="0"/>
-          <w:numId w:val="4"/>
+          <w:numId w:val="9"/>
         </w:numPr>
       </w:pPr>
       <w:r>
-        <w:t>Install the Python extension.</w:t>
+        <w:rPr>
+          <w:b/>
+          <w:bCs/>
+        </w:rPr>
+        <w:t>Upgrade pip and install dependencies:</w:t>
+      </w:r>
+    </w:p>
+    <w:p>
+      <w:r>
+        <w:t>pip install --upgrade pip</w:t>
+      </w:r>
+    </w:p>
+    <w:p>
+      <w:r>
+        <w:t>pip install -r requirements.txt</w:t>
       </w:r>
     </w:p>
     <w:p>
       <w:pPr>
         <w:numPr>
           <w:ilvl w:val="0"/>
-          <w:numId w:val="4"/>
+          <w:numId w:val="9"/>
         </w:numPr>
       </w:pPr>
       <w:r>
-        <w:t>Click the play button in the upper right corner</w:t>
-      </w:r>
-      <w:r>
-        <w:t xml:space="preserve"> again</w:t>
-      </w:r>
-      <w:r>
-        <w:t>.</w:t>
+        <w:rPr>
+          <w:b/>
+          <w:bCs/>
+        </w:rPr>
+        <w:t>Verify the installation by running the Python scripts:</w:t>
+      </w:r>
+    </w:p>
+    <w:p>
+      <w:r>
+        <w:t>python LLM.py</w:t>
+      </w:r>
+    </w:p>
+    <w:p>
+      <w:r>
+        <w:t xml:space="preserve">python -c "import sqlite3; </w:t>
+      </w:r>
+      <w:proofErr w:type="gramStart"/>
+      <w:r>
+        <w:t>print(</w:t>
+      </w:r>
+      <w:proofErr w:type="gramEnd"/>
+      <w:r>
+        <w:t>sqlite3.sqlite_version)"</w:t>
+      </w:r>
+    </w:p>
+    <w:p>
+      <w:r>
+        <w:t xml:space="preserve">python -c "import </w:t>
+      </w:r>
+      <w:proofErr w:type="spellStart"/>
+      <w:r>
+        <w:t>huggingface_hub</w:t>
+      </w:r>
+      <w:proofErr w:type="spellEnd"/>
+      <w:r>
+        <w:t xml:space="preserve">; </w:t>
+      </w:r>
+      <w:proofErr w:type="gramStart"/>
+      <w:r>
+        <w:t>print(</w:t>
+      </w:r>
+      <w:proofErr w:type="gramEnd"/>
+      <w:r>
+        <w:t>'Hugging Face Hub works!')"</w:t>
+      </w:r>
+    </w:p>
+    <w:p>
+      <w:r>
+        <w:rPr>
+          <w:rFonts w:ascii="Segoe UI Emoji" w:hAnsi="Segoe UI Emoji" w:cs="Segoe UI Emoji"/>
+        </w:rPr>
+        <w:t>📺</w:t>
+      </w:r>
+      <w:r>
+        <w:t xml:space="preserve"> </w:t>
+      </w:r>
+      <w:r>
+        <w:rPr>
+          <w:b/>
+          <w:bCs/>
+        </w:rPr>
+        <w:t>Video Guide:</w:t>
+      </w:r>
+      <w:r>
+        <w:t xml:space="preserve"> </w:t>
+      </w:r>
+      <w:hyperlink r:id="rId12" w:tgtFrame="_new" w:history="1">
+        <w:r>
+          <w:rPr>
+            <w:rStyle w:val="Hyperlink"/>
+          </w:rPr>
+          <w:t>Setting Up a Virtual Environment</w:t>
+        </w:r>
+      </w:hyperlink>
+    </w:p>
+    <w:p>
+      <w:pPr>
+        <w:rPr>
+          <w:b/>
+          <w:bCs/>
+        </w:rPr>
+      </w:pPr>
+      <w:r>
+        <w:rPr>
+          <w:b/>
+          <w:bCs/>
+        </w:rPr>
+        <w:t>4.) Set up Cursor with the Virtual Environment</w:t>
       </w:r>
     </w:p>
     <w:p>
       <w:pPr>
         <w:numPr>
           <w:ilvl w:val="0"/>
-          <w:numId w:val="4"/>
+          <w:numId w:val="10"/>
         </w:numPr>
       </w:pPr>
       <w:r>
-        <w:t>In the pop up, select the Python Interpreter.</w:t>
+        <w:rPr>
+          <w:b/>
+          <w:bCs/>
+        </w:rPr>
+        <w:t>Open Cursor and log in.</w:t>
       </w:r>
     </w:p>
     <w:p>
       <w:pPr>
         <w:numPr>
           <w:ilvl w:val="0"/>
-          <w:numId w:val="4"/>
+          <w:numId w:val="10"/>
         </w:numPr>
       </w:pPr>
       <w:r>
-        <w:t>Select</w:t>
-      </w:r>
-      <w:r>
-        <w:t xml:space="preserve"> workshop_env.</w:t>
+        <w:rPr>
+          <w:b/>
+          <w:bCs/>
+        </w:rPr>
+        <w:t>Navigate to the folder containing the downloaded files.</w:t>
       </w:r>
     </w:p>
     <w:p>
       <w:pPr>
         <w:numPr>
           <w:ilvl w:val="0"/>
-          <w:numId w:val="4"/>
+          <w:numId w:val="10"/>
         </w:numPr>
       </w:pPr>
       <w:r>
-        <w:t xml:space="preserve">Click the </w:t>
+        <w:rPr>
+          <w:b/>
+          <w:bCs/>
+        </w:rPr>
+        <w:t>Open the chat using Ctrl + L and enter the following prompt:</w:t>
+      </w:r>
+      <w:r>
+        <w:t xml:space="preserve"> </w:t>
+      </w:r>
+    </w:p>
+    <w:p>
+      <w:r>
+        <w:t xml:space="preserve">Create an app.py file that </w:t>
+      </w:r>
+      <w:proofErr w:type="gramStart"/>
+      <w:r>
+        <w:t>says</w:t>
+      </w:r>
+      <w:proofErr w:type="gramEnd"/>
+      <w:r>
+        <w:t xml:space="preserve"> “Hello World.”</w:t>
+      </w:r>
+    </w:p>
+    <w:p>
+      <w:pPr>
+        <w:numPr>
+          <w:ilvl w:val="0"/>
+          <w:numId w:val="10"/>
+        </w:numPr>
+      </w:pPr>
+      <w:r>
+        <w:rPr>
+          <w:b/>
+          <w:bCs/>
+        </w:rPr>
+        <w:t>After the code is generated, scroll to the code section and press the "Apply" button.</w:t>
+      </w:r>
+    </w:p>
+    <w:p>
+      <w:pPr>
+        <w:numPr>
+          <w:ilvl w:val="0"/>
+          <w:numId w:val="10"/>
+        </w:numPr>
+      </w:pPr>
+      <w:r>
+        <w:rPr>
+          <w:b/>
+          <w:bCs/>
+        </w:rPr>
+        <w:lastRenderedPageBreak/>
+        <w:t>Click the Play button in the upper right corner.</w:t>
+      </w:r>
+    </w:p>
+    <w:p>
+      <w:pPr>
+        <w:numPr>
+          <w:ilvl w:val="0"/>
+          <w:numId w:val="10"/>
+        </w:numPr>
+      </w:pPr>
+      <w:r>
+        <w:rPr>
+          <w:b/>
+          <w:bCs/>
+        </w:rPr>
+        <w:t>Install the Python extension if prompted.</w:t>
+      </w:r>
+    </w:p>
+    <w:p>
+      <w:pPr>
+        <w:numPr>
+          <w:ilvl w:val="0"/>
+          <w:numId w:val="10"/>
+        </w:numPr>
+      </w:pPr>
+      <w:r>
+        <w:rPr>
+          <w:b/>
+          <w:bCs/>
+        </w:rPr>
+        <w:t>Click the Play button again.</w:t>
+      </w:r>
+    </w:p>
+    <w:p>
+      <w:pPr>
+        <w:numPr>
+          <w:ilvl w:val="0"/>
+          <w:numId w:val="10"/>
+        </w:numPr>
+      </w:pPr>
+      <w:r>
+        <w:rPr>
+          <w:b/>
+          <w:bCs/>
+        </w:rPr>
+        <w:t>In the pop-up, select the Python Interpreter:</w:t>
+      </w:r>
+      <w:r>
+        <w:t xml:space="preserve"> </w:t>
+      </w:r>
+    </w:p>
+    <w:p>
+      <w:pPr>
+        <w:numPr>
+          <w:ilvl w:val="1"/>
+          <w:numId w:val="10"/>
+        </w:numPr>
+      </w:pPr>
+      <w:r>
+        <w:t xml:space="preserve">Click </w:t>
+      </w:r>
+      <w:r>
+        <w:rPr>
+          <w:b/>
+          <w:bCs/>
+        </w:rPr>
+        <w:t>"Select Interpreter"</w:t>
+      </w:r>
+    </w:p>
+    <w:p>
+      <w:pPr>
+        <w:numPr>
+          <w:ilvl w:val="1"/>
+          <w:numId w:val="10"/>
+        </w:numPr>
+      </w:pPr>
+      <w:r>
+        <w:t xml:space="preserve">Choose </w:t>
+      </w:r>
+      <w:proofErr w:type="spellStart"/>
+      <w:r>
+        <w:t>workshop_env</w:t>
+      </w:r>
+      <w:proofErr w:type="spellEnd"/>
+    </w:p>
+    <w:p>
+      <w:pPr>
+        <w:numPr>
+          <w:ilvl w:val="1"/>
+          <w:numId w:val="10"/>
+        </w:numPr>
+      </w:pPr>
+      <w:r>
+        <w:t xml:space="preserve">Click </w:t>
       </w:r>
       <w:r>
         <w:rPr>
@@ -888,16 +772,25 @@
         <w:t>Play</w:t>
       </w:r>
       <w:r>
-        <w:t xml:space="preserve"> button to run </w:t>
-      </w:r>
-      <w:r>
-        <w:t>app.py</w:t>
-      </w:r>
-      <w:r>
-        <w:t>.</w:t>
-      </w:r>
-      <w:r>
-        <w:t xml:space="preserve"> This should output Hello World in a Terminal.</w:t>
+        <w:t xml:space="preserve"> to run app.py. This should </w:t>
+      </w:r>
+      <w:proofErr w:type="gramStart"/>
+      <w:r>
+        <w:t>output</w:t>
+      </w:r>
+      <w:proofErr w:type="gramEnd"/>
+      <w:r>
+        <w:t xml:space="preserve"> </w:t>
+      </w:r>
+      <w:r>
+        <w:rPr>
+          <w:b/>
+          <w:bCs/>
+        </w:rPr>
+        <w:t>"Hello World"</w:t>
+      </w:r>
+      <w:r>
+        <w:t xml:space="preserve"> in the terminal.</w:t>
       </w:r>
     </w:p>
     <w:p>
@@ -930,7 +823,6 @@
         </w:numPr>
       </w:pPr>
       <w:r>
-        <w:lastRenderedPageBreak/>
         <w:t xml:space="preserve">Open the </w:t>
       </w:r>
       <w:r>
@@ -943,6 +835,7 @@
       <w:r>
         <w:t xml:space="preserve"> (</w:t>
       </w:r>
+      <w:proofErr w:type="spellStart"/>
       <w:r>
         <w:rPr>
           <w:b/>
@@ -950,6 +843,7 @@
         </w:rPr>
         <w:t>Ctrl+Shift+P</w:t>
       </w:r>
+      <w:proofErr w:type="spellEnd"/>
       <w:r>
         <w:t>), type Python: Select Interpreter, and choose the appropriate Python version.</w:t>
       </w:r>
@@ -973,12 +867,18 @@
     </w:p>
     <w:p>
       <w:r>
-        <w:t>Step 2.) Creates the app. After it is created, run it and leverage fastapi to test with:</w:t>
+        <w:t xml:space="preserve">Step 2.) Creates the app. After it is created, run it and leverage </w:t>
+      </w:r>
+      <w:proofErr w:type="spellStart"/>
+      <w:r>
+        <w:t>fastapi</w:t>
+      </w:r>
+      <w:proofErr w:type="spellEnd"/>
+      <w:r>
+        <w:t xml:space="preserve"> to test with:</w:t>
       </w:r>
       <w:r>
         <w:br/>
-      </w:r>
-      <w:r>
         <w:t>Access the web interface at: http://127.0.0.1:5000</w:t>
       </w:r>
     </w:p>
@@ -994,7 +894,15 @@
     </w:p>
     <w:p>
       <w:r>
-        <w:t>Step 4.) Tests all components</w:t>
+        <w:t xml:space="preserve">Step 4.) </w:t>
+      </w:r>
+      <w:proofErr w:type="gramStart"/>
+      <w:r>
+        <w:t>Tests</w:t>
+      </w:r>
+      <w:proofErr w:type="gramEnd"/>
+      <w:r>
+        <w:t xml:space="preserve"> all components</w:t>
       </w:r>
     </w:p>
     <w:sectPr>
@@ -1365,6 +1273,272 @@
     </w:lvl>
   </w:abstractNum>
   <w:abstractNum w:abstractNumId="3" w15:restartNumberingAfterBreak="0">
+    <w:nsid w:val="3F8E740B"/>
+    <w:multiLevelType w:val="multilevel"/>
+    <w:tmpl w:val="2B0CD9A6"/>
+    <w:lvl w:ilvl="0">
+      <w:start w:val="1"/>
+      <w:numFmt w:val="bullet"/>
+      <w:lvlText w:val=""/>
+      <w:lvlJc w:val="left"/>
+      <w:pPr>
+        <w:tabs>
+          <w:tab w:val="num" w:pos="720"/>
+        </w:tabs>
+        <w:ind w:left="720" w:hanging="360"/>
+      </w:pPr>
+      <w:rPr>
+        <w:rFonts w:ascii="Symbol" w:hAnsi="Symbol" w:hint="default"/>
+        <w:sz w:val="20"/>
+      </w:rPr>
+    </w:lvl>
+    <w:lvl w:ilvl="1" w:tentative="1">
+      <w:start w:val="1"/>
+      <w:numFmt w:val="bullet"/>
+      <w:lvlText w:val="o"/>
+      <w:lvlJc w:val="left"/>
+      <w:pPr>
+        <w:tabs>
+          <w:tab w:val="num" w:pos="1440"/>
+        </w:tabs>
+        <w:ind w:left="1440" w:hanging="360"/>
+      </w:pPr>
+      <w:rPr>
+        <w:rFonts w:ascii="Courier New" w:hAnsi="Courier New" w:hint="default"/>
+        <w:sz w:val="20"/>
+      </w:rPr>
+    </w:lvl>
+    <w:lvl w:ilvl="2" w:tentative="1">
+      <w:start w:val="1"/>
+      <w:numFmt w:val="bullet"/>
+      <w:lvlText w:val=""/>
+      <w:lvlJc w:val="left"/>
+      <w:pPr>
+        <w:tabs>
+          <w:tab w:val="num" w:pos="2160"/>
+        </w:tabs>
+        <w:ind w:left="2160" w:hanging="360"/>
+      </w:pPr>
+      <w:rPr>
+        <w:rFonts w:ascii="Wingdings" w:hAnsi="Wingdings" w:hint="default"/>
+        <w:sz w:val="20"/>
+      </w:rPr>
+    </w:lvl>
+    <w:lvl w:ilvl="3" w:tentative="1">
+      <w:start w:val="1"/>
+      <w:numFmt w:val="bullet"/>
+      <w:lvlText w:val=""/>
+      <w:lvlJc w:val="left"/>
+      <w:pPr>
+        <w:tabs>
+          <w:tab w:val="num" w:pos="2880"/>
+        </w:tabs>
+        <w:ind w:left="2880" w:hanging="360"/>
+      </w:pPr>
+      <w:rPr>
+        <w:rFonts w:ascii="Wingdings" w:hAnsi="Wingdings" w:hint="default"/>
+        <w:sz w:val="20"/>
+      </w:rPr>
+    </w:lvl>
+    <w:lvl w:ilvl="4" w:tentative="1">
+      <w:start w:val="1"/>
+      <w:numFmt w:val="bullet"/>
+      <w:lvlText w:val=""/>
+      <w:lvlJc w:val="left"/>
+      <w:pPr>
+        <w:tabs>
+          <w:tab w:val="num" w:pos="3600"/>
+        </w:tabs>
+        <w:ind w:left="3600" w:hanging="360"/>
+      </w:pPr>
+      <w:rPr>
+        <w:rFonts w:ascii="Wingdings" w:hAnsi="Wingdings" w:hint="default"/>
+        <w:sz w:val="20"/>
+      </w:rPr>
+    </w:lvl>
+    <w:lvl w:ilvl="5" w:tentative="1">
+      <w:start w:val="1"/>
+      <w:numFmt w:val="bullet"/>
+      <w:lvlText w:val=""/>
+      <w:lvlJc w:val="left"/>
+      <w:pPr>
+        <w:tabs>
+          <w:tab w:val="num" w:pos="4320"/>
+        </w:tabs>
+        <w:ind w:left="4320" w:hanging="360"/>
+      </w:pPr>
+      <w:rPr>
+        <w:rFonts w:ascii="Wingdings" w:hAnsi="Wingdings" w:hint="default"/>
+        <w:sz w:val="20"/>
+      </w:rPr>
+    </w:lvl>
+    <w:lvl w:ilvl="6" w:tentative="1">
+      <w:start w:val="1"/>
+      <w:numFmt w:val="bullet"/>
+      <w:lvlText w:val=""/>
+      <w:lvlJc w:val="left"/>
+      <w:pPr>
+        <w:tabs>
+          <w:tab w:val="num" w:pos="5040"/>
+        </w:tabs>
+        <w:ind w:left="5040" w:hanging="360"/>
+      </w:pPr>
+      <w:rPr>
+        <w:rFonts w:ascii="Wingdings" w:hAnsi="Wingdings" w:hint="default"/>
+        <w:sz w:val="20"/>
+      </w:rPr>
+    </w:lvl>
+    <w:lvl w:ilvl="7" w:tentative="1">
+      <w:start w:val="1"/>
+      <w:numFmt w:val="bullet"/>
+      <w:lvlText w:val=""/>
+      <w:lvlJc w:val="left"/>
+      <w:pPr>
+        <w:tabs>
+          <w:tab w:val="num" w:pos="5760"/>
+        </w:tabs>
+        <w:ind w:left="5760" w:hanging="360"/>
+      </w:pPr>
+      <w:rPr>
+        <w:rFonts w:ascii="Wingdings" w:hAnsi="Wingdings" w:hint="default"/>
+        <w:sz w:val="20"/>
+      </w:rPr>
+    </w:lvl>
+    <w:lvl w:ilvl="8" w:tentative="1">
+      <w:start w:val="1"/>
+      <w:numFmt w:val="bullet"/>
+      <w:lvlText w:val=""/>
+      <w:lvlJc w:val="left"/>
+      <w:pPr>
+        <w:tabs>
+          <w:tab w:val="num" w:pos="6480"/>
+        </w:tabs>
+        <w:ind w:left="6480" w:hanging="360"/>
+      </w:pPr>
+      <w:rPr>
+        <w:rFonts w:ascii="Wingdings" w:hAnsi="Wingdings" w:hint="default"/>
+        <w:sz w:val="20"/>
+      </w:rPr>
+    </w:lvl>
+  </w:abstractNum>
+  <w:abstractNum w:abstractNumId="4" w15:restartNumberingAfterBreak="0">
+    <w:nsid w:val="54F2227B"/>
+    <w:multiLevelType w:val="multilevel"/>
+    <w:tmpl w:val="187EE19E"/>
+    <w:lvl w:ilvl="0">
+      <w:start w:val="1"/>
+      <w:numFmt w:val="decimal"/>
+      <w:lvlText w:val="%1."/>
+      <w:lvlJc w:val="left"/>
+      <w:pPr>
+        <w:tabs>
+          <w:tab w:val="num" w:pos="720"/>
+        </w:tabs>
+        <w:ind w:left="720" w:hanging="360"/>
+      </w:pPr>
+    </w:lvl>
+    <w:lvl w:ilvl="1">
+      <w:start w:val="1"/>
+      <w:numFmt w:val="bullet"/>
+      <w:lvlText w:val="o"/>
+      <w:lvlJc w:val="left"/>
+      <w:pPr>
+        <w:tabs>
+          <w:tab w:val="num" w:pos="1440"/>
+        </w:tabs>
+        <w:ind w:left="1440" w:hanging="360"/>
+      </w:pPr>
+      <w:rPr>
+        <w:rFonts w:ascii="Courier New" w:hAnsi="Courier New" w:hint="default"/>
+        <w:sz w:val="20"/>
+      </w:rPr>
+    </w:lvl>
+    <w:lvl w:ilvl="2" w:tentative="1">
+      <w:start w:val="1"/>
+      <w:numFmt w:val="decimal"/>
+      <w:lvlText w:val="%3."/>
+      <w:lvlJc w:val="left"/>
+      <w:pPr>
+        <w:tabs>
+          <w:tab w:val="num" w:pos="2160"/>
+        </w:tabs>
+        <w:ind w:left="2160" w:hanging="360"/>
+      </w:pPr>
+    </w:lvl>
+    <w:lvl w:ilvl="3" w:tentative="1">
+      <w:start w:val="1"/>
+      <w:numFmt w:val="decimal"/>
+      <w:lvlText w:val="%4."/>
+      <w:lvlJc w:val="left"/>
+      <w:pPr>
+        <w:tabs>
+          <w:tab w:val="num" w:pos="2880"/>
+        </w:tabs>
+        <w:ind w:left="2880" w:hanging="360"/>
+      </w:pPr>
+    </w:lvl>
+    <w:lvl w:ilvl="4" w:tentative="1">
+      <w:start w:val="1"/>
+      <w:numFmt w:val="decimal"/>
+      <w:lvlText w:val="%5."/>
+      <w:lvlJc w:val="left"/>
+      <w:pPr>
+        <w:tabs>
+          <w:tab w:val="num" w:pos="3600"/>
+        </w:tabs>
+        <w:ind w:left="3600" w:hanging="360"/>
+      </w:pPr>
+    </w:lvl>
+    <w:lvl w:ilvl="5" w:tentative="1">
+      <w:start w:val="1"/>
+      <w:numFmt w:val="decimal"/>
+      <w:lvlText w:val="%6."/>
+      <w:lvlJc w:val="left"/>
+      <w:pPr>
+        <w:tabs>
+          <w:tab w:val="num" w:pos="4320"/>
+        </w:tabs>
+        <w:ind w:left="4320" w:hanging="360"/>
+      </w:pPr>
+    </w:lvl>
+    <w:lvl w:ilvl="6" w:tentative="1">
+      <w:start w:val="1"/>
+      <w:numFmt w:val="decimal"/>
+      <w:lvlText w:val="%7."/>
+      <w:lvlJc w:val="left"/>
+      <w:pPr>
+        <w:tabs>
+          <w:tab w:val="num" w:pos="5040"/>
+        </w:tabs>
+        <w:ind w:left="5040" w:hanging="360"/>
+      </w:pPr>
+    </w:lvl>
+    <w:lvl w:ilvl="7" w:tentative="1">
+      <w:start w:val="1"/>
+      <w:numFmt w:val="decimal"/>
+      <w:lvlText w:val="%8."/>
+      <w:lvlJc w:val="left"/>
+      <w:pPr>
+        <w:tabs>
+          <w:tab w:val="num" w:pos="5760"/>
+        </w:tabs>
+        <w:ind w:left="5760" w:hanging="360"/>
+      </w:pPr>
+    </w:lvl>
+    <w:lvl w:ilvl="8" w:tentative="1">
+      <w:start w:val="1"/>
+      <w:numFmt w:val="decimal"/>
+      <w:lvlText w:val="%9."/>
+      <w:lvlJc w:val="left"/>
+      <w:pPr>
+        <w:tabs>
+          <w:tab w:val="num" w:pos="6480"/>
+        </w:tabs>
+        <w:ind w:left="6480" w:hanging="360"/>
+      </w:pPr>
+    </w:lvl>
+  </w:abstractNum>
+  <w:abstractNum w:abstractNumId="5" w15:restartNumberingAfterBreak="0">
     <w:nsid w:val="59AF44B7"/>
     <w:multiLevelType w:val="multilevel"/>
     <w:tmpl w:val="E37A7D50"/>
@@ -1513,7 +1687,124 @@
       </w:rPr>
     </w:lvl>
   </w:abstractNum>
-  <w:abstractNum w:abstractNumId="4" w15:restartNumberingAfterBreak="0">
+  <w:abstractNum w:abstractNumId="6" w15:restartNumberingAfterBreak="0">
+    <w:nsid w:val="6362785E"/>
+    <w:multiLevelType w:val="multilevel"/>
+    <w:tmpl w:val="E67A98CE"/>
+    <w:lvl w:ilvl="0">
+      <w:start w:val="1"/>
+      <w:numFmt w:val="decimal"/>
+      <w:lvlText w:val="%1."/>
+      <w:lvlJc w:val="left"/>
+      <w:pPr>
+        <w:tabs>
+          <w:tab w:val="num" w:pos="720"/>
+        </w:tabs>
+        <w:ind w:left="720" w:hanging="360"/>
+      </w:pPr>
+    </w:lvl>
+    <w:lvl w:ilvl="1">
+      <w:start w:val="1"/>
+      <w:numFmt w:val="bullet"/>
+      <w:lvlText w:val="o"/>
+      <w:lvlJc w:val="left"/>
+      <w:pPr>
+        <w:tabs>
+          <w:tab w:val="num" w:pos="1440"/>
+        </w:tabs>
+        <w:ind w:left="1440" w:hanging="360"/>
+      </w:pPr>
+      <w:rPr>
+        <w:rFonts w:ascii="Courier New" w:hAnsi="Courier New" w:hint="default"/>
+        <w:sz w:val="20"/>
+      </w:rPr>
+    </w:lvl>
+    <w:lvl w:ilvl="2" w:tentative="1">
+      <w:start w:val="1"/>
+      <w:numFmt w:val="decimal"/>
+      <w:lvlText w:val="%3."/>
+      <w:lvlJc w:val="left"/>
+      <w:pPr>
+        <w:tabs>
+          <w:tab w:val="num" w:pos="2160"/>
+        </w:tabs>
+        <w:ind w:left="2160" w:hanging="360"/>
+      </w:pPr>
+    </w:lvl>
+    <w:lvl w:ilvl="3" w:tentative="1">
+      <w:start w:val="1"/>
+      <w:numFmt w:val="decimal"/>
+      <w:lvlText w:val="%4."/>
+      <w:lvlJc w:val="left"/>
+      <w:pPr>
+        <w:tabs>
+          <w:tab w:val="num" w:pos="2880"/>
+        </w:tabs>
+        <w:ind w:left="2880" w:hanging="360"/>
+      </w:pPr>
+    </w:lvl>
+    <w:lvl w:ilvl="4" w:tentative="1">
+      <w:start w:val="1"/>
+      <w:numFmt w:val="decimal"/>
+      <w:lvlText w:val="%5."/>
+      <w:lvlJc w:val="left"/>
+      <w:pPr>
+        <w:tabs>
+          <w:tab w:val="num" w:pos="3600"/>
+        </w:tabs>
+        <w:ind w:left="3600" w:hanging="360"/>
+      </w:pPr>
+    </w:lvl>
+    <w:lvl w:ilvl="5" w:tentative="1">
+      <w:start w:val="1"/>
+      <w:numFmt w:val="decimal"/>
+      <w:lvlText w:val="%6."/>
+      <w:lvlJc w:val="left"/>
+      <w:pPr>
+        <w:tabs>
+          <w:tab w:val="num" w:pos="4320"/>
+        </w:tabs>
+        <w:ind w:left="4320" w:hanging="360"/>
+      </w:pPr>
+    </w:lvl>
+    <w:lvl w:ilvl="6" w:tentative="1">
+      <w:start w:val="1"/>
+      <w:numFmt w:val="decimal"/>
+      <w:lvlText w:val="%7."/>
+      <w:lvlJc w:val="left"/>
+      <w:pPr>
+        <w:tabs>
+          <w:tab w:val="num" w:pos="5040"/>
+        </w:tabs>
+        <w:ind w:left="5040" w:hanging="360"/>
+      </w:pPr>
+    </w:lvl>
+    <w:lvl w:ilvl="7" w:tentative="1">
+      <w:start w:val="1"/>
+      <w:numFmt w:val="decimal"/>
+      <w:lvlText w:val="%8."/>
+      <w:lvlJc w:val="left"/>
+      <w:pPr>
+        <w:tabs>
+          <w:tab w:val="num" w:pos="5760"/>
+        </w:tabs>
+        <w:ind w:left="5760" w:hanging="360"/>
+      </w:pPr>
+    </w:lvl>
+    <w:lvl w:ilvl="8" w:tentative="1">
+      <w:start w:val="1"/>
+      <w:numFmt w:val="decimal"/>
+      <w:lvlText w:val="%9."/>
+      <w:lvlJc w:val="left"/>
+      <w:pPr>
+        <w:tabs>
+          <w:tab w:val="num" w:pos="6480"/>
+        </w:tabs>
+        <w:ind w:left="6480" w:hanging="360"/>
+      </w:pPr>
+    </w:lvl>
+  </w:abstractNum>
+  <w:abstractNum w:abstractNumId="7" w15:restartNumberingAfterBreak="0">
     <w:nsid w:val="6A2F577B"/>
     <w:multiLevelType w:val="multilevel"/>
     <w:tmpl w:val="B1EC38D2"/>
@@ -1662,7 +1953,7 @@
       </w:rPr>
     </w:lvl>
   </w:abstractNum>
-  <w:abstractNum w:abstractNumId="5" w15:restartNumberingAfterBreak="0">
+  <w:abstractNum w:abstractNumId="8" w15:restartNumberingAfterBreak="0">
     <w:nsid w:val="7B0A7BFB"/>
     <w:multiLevelType w:val="multilevel"/>
     <w:tmpl w:val="394ECEBE"/>
@@ -1811,7 +2102,7 @@
       </w:rPr>
     </w:lvl>
   </w:abstractNum>
-  <w:abstractNum w:abstractNumId="6" w15:restartNumberingAfterBreak="0">
+  <w:abstractNum w:abstractNumId="9" w15:restartNumberingAfterBreak="0">
     <w:nsid w:val="7E3635D4"/>
     <w:multiLevelType w:val="multilevel"/>
     <w:tmpl w:val="8C0E717A"/>
@@ -1961,25 +2252,34 @@
     </w:lvl>
   </w:abstractNum>
   <w:num w:numId="1" w16cid:durableId="1596788412">
-    <w:abstractNumId w:val="6"/>
+    <w:abstractNumId w:val="9"/>
   </w:num>
   <w:num w:numId="2" w16cid:durableId="263539500">
-    <w:abstractNumId w:val="4"/>
+    <w:abstractNumId w:val="7"/>
   </w:num>
   <w:num w:numId="3" w16cid:durableId="939483498">
     <w:abstractNumId w:val="0"/>
   </w:num>
   <w:num w:numId="4" w16cid:durableId="75634388">
-    <w:abstractNumId w:val="3"/>
+    <w:abstractNumId w:val="5"/>
   </w:num>
   <w:num w:numId="5" w16cid:durableId="1742870241">
-    <w:abstractNumId w:val="5"/>
+    <w:abstractNumId w:val="8"/>
   </w:num>
   <w:num w:numId="6" w16cid:durableId="557787293">
     <w:abstractNumId w:val="1"/>
   </w:num>
   <w:num w:numId="7" w16cid:durableId="911426443">
     <w:abstractNumId w:val="2"/>
+  </w:num>
+  <w:num w:numId="8" w16cid:durableId="469052397">
+    <w:abstractNumId w:val="3"/>
+  </w:num>
+  <w:num w:numId="9" w16cid:durableId="1638682624">
+    <w:abstractNumId w:val="6"/>
+  </w:num>
+  <w:num w:numId="10" w16cid:durableId="2096826106">
+    <w:abstractNumId w:val="4"/>
   </w:num>
 </w:numbering>
 </file>

</xml_diff>